<commit_message>
Added altitude tag to Level 0 data structure
</commit_message>
<xml_diff>
--- a/FOXSI Data Description V1.2.docx
+++ b/FOXSI Data Description V1.2.docx
@@ -821,6 +821,36 @@
         </w:numPr>
       </w:pPr>
       <w:r>
+        <w:t xml:space="preserve">Altitude, in meters.  Altitude values are repeated between 0.5 sec </w:t>
+      </w:r>
+      <w:proofErr w:type="gramStart"/>
+      <w:r>
+        <w:t>cadence</w:t>
+      </w:r>
+      <w:proofErr w:type="gramEnd"/>
+      <w:r>
+        <w:t xml:space="preserve">, </w:t>
+      </w:r>
+      <w:r>
+        <w:rPr>
+          <w:b/>
+          <w:bCs/>
+        </w:rPr>
+        <w:t>not</w:t>
+      </w:r>
+      <w:r>
+        <w:t xml:space="preserve"> interpolated.</w:t>
+      </w:r>
+    </w:p>
+    <w:p>
+      <w:pPr>
+        <w:pStyle w:val="ListParagraph"/>
+        <w:numPr>
+          <w:ilvl w:val="0"/>
+          <w:numId w:val="2"/>
+        </w:numPr>
+      </w:pPr>
+      <w:r>
         <w:t>Error flag: this means something unusual was noticed abo</w:t>
       </w:r>
       <w:r>
@@ -856,862 +886,865 @@
         <w:t xml:space="preserve"> of level 1 data is to include higher-level information but to ex</w:t>
       </w:r>
       <w:r>
-        <w:t>clude any processing steps that are expected to change</w:t>
-      </w:r>
-      <w:r>
-        <w:t xml:space="preserve"> later (i.e. detector response, </w:t>
-      </w:r>
-      <w:r>
-        <w:t xml:space="preserve">payload pointing, </w:t>
-      </w:r>
-      <w:proofErr w:type="spellStart"/>
-      <w:r>
-        <w:t>etc</w:t>
-      </w:r>
-      <w:proofErr w:type="spellEnd"/>
-      <w:r>
-        <w:t>)</w:t>
-      </w:r>
-      <w:r>
-        <w:t xml:space="preserve">. </w:t>
-      </w:r>
-      <w:r>
-        <w:t xml:space="preserve"> ASIC and strip numbers are replaced with</w:t>
-      </w:r>
-      <w:r>
-        <w:t xml:space="preserve"> 2D position information in payload coordinates, using a system similar to the GSE.</w:t>
-      </w:r>
-      <w:r>
-        <w:t xml:space="preserve">  Frame and trigger times are replaced with a </w:t>
-      </w:r>
-      <w:proofErr w:type="spellStart"/>
-      <w:r>
-        <w:t>livetime</w:t>
-      </w:r>
-      <w:proofErr w:type="spellEnd"/>
-      <w:r>
-        <w:t xml:space="preserve"> value.  Within each event, strip values are classified as (a) “hit” (highest value for that side of the detector), (b) “associated” (v</w:t>
-      </w:r>
-      <w:r>
-        <w:t>alues came from the hit ASIC</w:t>
-      </w:r>
-      <w:r>
-        <w:t>), and (c) “unrelated” (values from the other ASIC).</w:t>
-      </w:r>
-    </w:p>
-    <w:p/>
-    <w:p>
-      <w:r>
-        <w:rPr>
-          <w:b/>
-          <w:bCs/>
-        </w:rPr>
-        <w:t>Coarse</w:t>
-      </w:r>
-      <w:r>
-        <w:t xml:space="preserve"> payload coo</w:t>
-      </w:r>
-      <w:r>
-        <w:t>rdinates means that the design-specified</w:t>
-      </w:r>
-      <w:r>
-        <w:t xml:space="preserve"> geometric rotation of each detector is taken into account.  A position in </w:t>
-      </w:r>
-      <w:r>
-        <w:rPr>
-          <w:b/>
-          <w:bCs/>
-        </w:rPr>
-        <w:t>fine</w:t>
-      </w:r>
-      <w:r>
-        <w:t xml:space="preserve"> payload coordinates is subject to </w:t>
-      </w:r>
-      <w:proofErr w:type="spellStart"/>
-      <w:r>
-        <w:t>coregistration</w:t>
-      </w:r>
-      <w:proofErr w:type="spellEnd"/>
-      <w:r>
-        <w:t xml:space="preserve"> and so will be part of the next level.</w:t>
-      </w:r>
-    </w:p>
-    <w:p/>
-    <w:p>
-      <w:pPr>
-        <w:rPr>
-          <w:u w:val="single"/>
-        </w:rPr>
-      </w:pPr>
-      <w:r>
-        <w:rPr>
-          <w:u w:val="single"/>
-        </w:rPr>
-        <w:t>Tags:</w:t>
-      </w:r>
-    </w:p>
-    <w:p>
-      <w:pPr>
-        <w:pStyle w:val="ListParagraph"/>
-        <w:numPr>
-          <w:ilvl w:val="0"/>
-          <w:numId w:val="2"/>
-        </w:numPr>
-      </w:pPr>
-      <w:r>
-        <w:t>Frame number</w:t>
-      </w:r>
-    </w:p>
-    <w:p>
-      <w:pPr>
-        <w:pStyle w:val="ListParagraph"/>
-        <w:numPr>
-          <w:ilvl w:val="0"/>
-          <w:numId w:val="2"/>
-        </w:numPr>
-      </w:pPr>
-      <w:r>
-        <w:t>Time (in seconds-of-day, from WSMR.  See earlier note on timing.)</w:t>
-      </w:r>
-    </w:p>
-    <w:p>
-      <w:pPr>
-        <w:pStyle w:val="ListParagraph"/>
-        <w:numPr>
-          <w:ilvl w:val="0"/>
-          <w:numId w:val="2"/>
-        </w:numPr>
-      </w:pPr>
-      <w:r>
-        <w:t>Detector number</w:t>
-      </w:r>
-    </w:p>
-    <w:p>
-      <w:pPr>
-        <w:pStyle w:val="ListParagraph"/>
-        <w:numPr>
-          <w:ilvl w:val="0"/>
-          <w:numId w:val="2"/>
-        </w:numPr>
-      </w:pPr>
-      <w:proofErr w:type="spellStart"/>
-      <w:r>
-        <w:t>Livetime</w:t>
-      </w:r>
-      <w:proofErr w:type="spellEnd"/>
-    </w:p>
-    <w:p>
-      <w:pPr>
-        <w:pStyle w:val="ListParagraph"/>
-        <w:numPr>
-          <w:ilvl w:val="0"/>
-          <w:numId w:val="2"/>
-        </w:numPr>
-      </w:pPr>
-      <w:r>
-        <w:t>Hit ADC values</w:t>
-      </w:r>
-      <w:r>
-        <w:t xml:space="preserve"> [n-side, p</w:t>
-      </w:r>
-      <w:r>
-        <w:t>-side]</w:t>
-      </w:r>
-      <w:r>
-        <w:t>, no common-mode subtraction</w:t>
-      </w:r>
-    </w:p>
-    <w:p>
-      <w:pPr>
-        <w:pStyle w:val="ListParagraph"/>
-        <w:numPr>
-          <w:ilvl w:val="0"/>
-          <w:numId w:val="2"/>
-        </w:numPr>
-      </w:pPr>
-      <w:r>
-        <w:t>Hit ADC values [n-side, p-side], common-mode subtracted</w:t>
-      </w:r>
-    </w:p>
-    <w:p>
-      <w:pPr>
-        <w:pStyle w:val="ListParagraph"/>
-        <w:numPr>
-          <w:ilvl w:val="0"/>
-          <w:numId w:val="2"/>
-        </w:numPr>
-      </w:pPr>
-      <w:r>
-        <w:t>Hit 2D position in detector coordinates</w:t>
-      </w:r>
-    </w:p>
-    <w:p>
-      <w:pPr>
-        <w:pStyle w:val="ListParagraph"/>
-        <w:numPr>
-          <w:ilvl w:val="0"/>
-          <w:numId w:val="2"/>
-        </w:numPr>
-      </w:pPr>
-      <w:r>
-        <w:t xml:space="preserve">Hit </w:t>
-      </w:r>
-      <w:r>
-        <w:t xml:space="preserve">2D position in </w:t>
-      </w:r>
-      <w:r>
-        <w:rPr>
-          <w:b/>
-          <w:bCs/>
-        </w:rPr>
-        <w:t>coarse</w:t>
-      </w:r>
-      <w:r>
-        <w:t xml:space="preserve"> </w:t>
-      </w:r>
-      <w:r>
-        <w:t>payload coordinates</w:t>
-      </w:r>
-    </w:p>
-    <w:p>
-      <w:pPr>
-        <w:pStyle w:val="ListParagraph"/>
-        <w:numPr>
-          <w:ilvl w:val="0"/>
-          <w:numId w:val="2"/>
-        </w:numPr>
-      </w:pPr>
-      <w:r>
-        <w:t>Associated ADC values</w:t>
-      </w:r>
-      <w:r>
-        <w:t>, 3x3</w:t>
-      </w:r>
-      <w:r>
-        <w:t>x2</w:t>
-      </w:r>
-      <w:r>
-        <w:t xml:space="preserve"> array (includes hit!)</w:t>
-      </w:r>
-      <w:r>
-        <w:t xml:space="preserve"> (</w:t>
-      </w:r>
-      <w:proofErr w:type="gramStart"/>
-      <w:r>
-        <w:t>last</w:t>
-      </w:r>
-      <w:proofErr w:type="gramEnd"/>
-      <w:r>
-        <w:t xml:space="preserve"> dim is n- or p</w:t>
-      </w:r>
-      <w:r>
-        <w:t>-side)</w:t>
-      </w:r>
-    </w:p>
-    <w:p>
-      <w:pPr>
-        <w:pStyle w:val="ListParagraph"/>
-        <w:numPr>
-          <w:ilvl w:val="0"/>
-          <w:numId w:val="2"/>
-        </w:numPr>
-      </w:pPr>
-      <w:r>
-        <w:t>Associated positions, 3x3x2 (includes hit! Hit should always be in center</w:t>
-      </w:r>
-      <w:r>
-        <w:t xml:space="preserve"> of the block</w:t>
-      </w:r>
-      <w:r>
-        <w:t>, but this tag is included just in case for some reason it’s not.)</w:t>
-      </w:r>
-    </w:p>
-    <w:p>
-      <w:pPr>
-        <w:pStyle w:val="ListParagraph"/>
-        <w:numPr>
-          <w:ilvl w:val="0"/>
-          <w:numId w:val="2"/>
-        </w:numPr>
-      </w:pPr>
-      <w:r>
-        <w:t>Associated common mode values [n-side, p</w:t>
-      </w:r>
-      <w:r>
-        <w:t>-side]</w:t>
-      </w:r>
-    </w:p>
-    <w:p>
-      <w:pPr>
-        <w:pStyle w:val="ListParagraph"/>
-        <w:numPr>
-          <w:ilvl w:val="0"/>
-          <w:numId w:val="2"/>
-        </w:numPr>
-      </w:pPr>
-      <w:r>
-        <w:t xml:space="preserve">Unrelated ADC values, </w:t>
-      </w:r>
-      <w:r>
-        <w:t>3x3x2 arra</w:t>
-      </w:r>
-      <w:r>
-        <w:t>y (includes hit!) (</w:t>
-      </w:r>
-      <w:proofErr w:type="gramStart"/>
-      <w:r>
-        <w:t>last</w:t>
-      </w:r>
-      <w:proofErr w:type="gramEnd"/>
-      <w:r>
-        <w:t xml:space="preserve"> dim is n- or p</w:t>
-      </w:r>
-      <w:r>
-        <w:t>-side)</w:t>
-      </w:r>
-    </w:p>
-    <w:p>
-      <w:pPr>
-        <w:pStyle w:val="ListParagraph"/>
-        <w:numPr>
-          <w:ilvl w:val="0"/>
-          <w:numId w:val="2"/>
-        </w:numPr>
-      </w:pPr>
-      <w:r>
-        <w:t>Unrelated positions, 3x3x2</w:t>
-      </w:r>
-    </w:p>
-    <w:p>
-      <w:pPr>
-        <w:pStyle w:val="ListParagraph"/>
-        <w:numPr>
-          <w:ilvl w:val="0"/>
-          <w:numId w:val="2"/>
-        </w:numPr>
-      </w:pPr>
-      <w:r>
-        <w:t>Unrelated common mode values [n-side, p</w:t>
-      </w:r>
-      <w:r>
-        <w:t>-side]</w:t>
-      </w:r>
-    </w:p>
-    <w:p>
-      <w:pPr>
-        <w:pStyle w:val="ListParagraph"/>
-        <w:numPr>
-          <w:ilvl w:val="0"/>
-          <w:numId w:val="2"/>
-        </w:numPr>
-      </w:pPr>
-      <w:r>
-        <w:t>Channel mask in pixel map form.  (</w:t>
-      </w:r>
-      <w:proofErr w:type="gramStart"/>
-      <w:r>
-        <w:t>one</w:t>
-      </w:r>
-      <w:proofErr w:type="gramEnd"/>
-      <w:r>
-        <w:t xml:space="preserve"> bit or integer per pixel)</w:t>
-      </w:r>
-    </w:p>
-    <w:p>
-      <w:pPr>
-        <w:pStyle w:val="ListParagraph"/>
-        <w:numPr>
-          <w:ilvl w:val="0"/>
-          <w:numId w:val="2"/>
-        </w:numPr>
-      </w:pPr>
-      <w:r>
-        <w:t>Maybe HV?  Maybe temperatures?</w:t>
-      </w:r>
-    </w:p>
-    <w:p/>
-    <w:p>
-      <w:pPr>
-        <w:rPr>
-          <w:b/>
-        </w:rPr>
-      </w:pPr>
-      <w:r>
-        <w:rPr>
-          <w:b/>
-        </w:rPr>
-        <w:t>Level 2</w:t>
-      </w:r>
-      <w:r>
-        <w:rPr>
-          <w:b/>
-        </w:rPr>
-        <w:t xml:space="preserve"> data</w:t>
-      </w:r>
-    </w:p>
-    <w:p/>
-    <w:p>
-      <w:pPr>
-        <w:rPr>
-          <w:bCs/>
-        </w:rPr>
-      </w:pPr>
-      <w:r>
-        <w:t xml:space="preserve">This should include some of the important calibration steps, including (1) replacing ADC values with energies (diagonal matrix elements only), (2) </w:t>
-      </w:r>
-      <w:proofErr w:type="spellStart"/>
-      <w:r>
-        <w:rPr>
-          <w:bCs/>
-        </w:rPr>
-        <w:t>coregistering</w:t>
-      </w:r>
-      <w:proofErr w:type="spellEnd"/>
-      <w:r>
-        <w:rPr>
-          <w:bCs/>
-        </w:rPr>
-        <w:t xml:space="preserve"> the detectors to provide better payload coordinates, (3) incorporating SPARCS pointing information to translate coordinates into heliocentric.  Tags </w:t>
-      </w:r>
-      <w:r>
-        <w:rPr>
-          <w:bCs/>
-        </w:rPr>
-        <w:t>to be</w:t>
-      </w:r>
-      <w:r>
-        <w:rPr>
-          <w:bCs/>
-        </w:rPr>
-        <w:t xml:space="preserve"> determined</w:t>
-      </w:r>
-      <w:r>
-        <w:rPr>
-          <w:bCs/>
-        </w:rPr>
-        <w:t xml:space="preserve"> later</w:t>
-      </w:r>
-      <w:r>
-        <w:rPr>
-          <w:bCs/>
-        </w:rPr>
-        <w:t>…</w:t>
-      </w:r>
-    </w:p>
-    <w:p>
-      <w:pPr>
-        <w:rPr>
-          <w:bCs/>
-        </w:rPr>
-      </w:pPr>
-    </w:p>
-    <w:p>
-      <w:pPr>
-        <w:rPr>
-          <w:bCs/>
-        </w:rPr>
-      </w:pPr>
-    </w:p>
-    <w:p>
-      <w:pPr>
-        <w:rPr>
-          <w:b/>
-          <w:bCs/>
-          <w:u w:val="single"/>
-        </w:rPr>
-      </w:pPr>
-      <w:r>
-        <w:rPr>
-          <w:b/>
-          <w:bCs/>
-          <w:u w:val="single"/>
-        </w:rPr>
-        <w:t>Housekeeping Data</w:t>
-      </w:r>
-    </w:p>
-    <w:p>
-      <w:pPr>
-        <w:rPr>
-          <w:bCs/>
-        </w:rPr>
-      </w:pPr>
-    </w:p>
-    <w:p>
-      <w:pPr>
-        <w:rPr>
-          <w:bCs/>
-        </w:rPr>
-      </w:pPr>
-      <w:r>
-        <w:rPr>
-          <w:bCs/>
-        </w:rPr>
-        <w:t>Housekeeping data is stored separately from the event data because it arrives regularly either every frame (voltages) or every fourth frame (temperatures), instead of sporadically like the detector events do.</w:t>
-      </w:r>
-      <w:r>
-        <w:rPr>
-          <w:bCs/>
-        </w:rPr>
-        <w:t xml:space="preserve">  Each entry in the housekeeping data structure corresponds to one data frame.  Housekeeping values that show up every fourth frame are allowed to “leak” into neighboring frames to pr</w:t>
-      </w:r>
-      <w:r>
-        <w:rPr>
-          <w:bCs/>
-        </w:rPr>
-        <w:t xml:space="preserve">ovide a value for every frame.  </w:t>
-      </w:r>
-      <w:r>
-        <w:rPr>
-          <w:bCs/>
-        </w:rPr>
-        <w:t>This is also done for the altitude data (cadence 0.5 sec) to match the formatter frame cadence (0.002 sec).</w:t>
-      </w:r>
-    </w:p>
-    <w:p>
-      <w:pPr>
-        <w:rPr>
-          <w:bCs/>
-        </w:rPr>
-      </w:pPr>
-    </w:p>
-    <w:p>
-      <w:pPr>
-        <w:rPr>
-          <w:b/>
-          <w:bCs/>
-        </w:rPr>
-      </w:pPr>
-      <w:r>
-        <w:rPr>
-          <w:b/>
-          <w:bCs/>
-        </w:rPr>
-        <w:t>Level 0:</w:t>
-      </w:r>
-    </w:p>
-    <w:p>
-      <w:pPr>
-        <w:rPr>
-          <w:b/>
-          <w:bCs/>
-        </w:rPr>
-      </w:pPr>
-    </w:p>
-    <w:p>
-      <w:pPr>
-        <w:rPr>
-          <w:bCs/>
-        </w:rPr>
-      </w:pPr>
-      <w:r>
-        <w:rPr>
-          <w:bCs/>
-        </w:rPr>
-        <w:t xml:space="preserve">All data are raw values, meaning that thermistor A/D values have not been decoded into real temperatures, </w:t>
-      </w:r>
-      <w:r>
-        <w:rPr>
-          <w:bCs/>
-        </w:rPr>
-        <w:t xml:space="preserve">voltages, </w:t>
-      </w:r>
-      <w:r>
-        <w:rPr>
-          <w:bCs/>
-        </w:rPr>
-        <w:t>etc.</w:t>
-      </w:r>
-    </w:p>
-    <w:p>
-      <w:pPr>
-        <w:rPr>
-          <w:bCs/>
-        </w:rPr>
-      </w:pPr>
-    </w:p>
-    <w:p>
-      <w:r>
-        <w:rPr>
-          <w:b/>
-        </w:rPr>
-        <w:t>Level 0 data file:</w:t>
-      </w:r>
-      <w:r>
-        <w:t xml:space="preserve">  </w:t>
-      </w:r>
-      <w:r>
-        <w:rPr>
-          <w:rFonts w:ascii="Courier" w:hAnsi="Courier"/>
-        </w:rPr>
-        <w:t>foxsi_level0_</w:t>
-      </w:r>
-      <w:r>
-        <w:rPr>
-          <w:rFonts w:ascii="Courier" w:hAnsi="Courier"/>
-        </w:rPr>
-        <w:t>hskp_</w:t>
-      </w:r>
-      <w:r>
-        <w:rPr>
-          <w:rFonts w:ascii="Courier" w:hAnsi="Courier"/>
-        </w:rPr>
-        <w:t>data.sav</w:t>
-      </w:r>
-    </w:p>
-    <w:p/>
-    <w:p>
-      <w:pPr>
-        <w:rPr>
-          <w:b/>
-        </w:rPr>
-      </w:pPr>
-      <w:r>
-        <w:rPr>
-          <w:b/>
-        </w:rPr>
-        <w:t>Structures in .</w:t>
-      </w:r>
-      <w:proofErr w:type="spellStart"/>
-      <w:r>
-        <w:rPr>
-          <w:b/>
-        </w:rPr>
-        <w:t>sav</w:t>
-      </w:r>
-      <w:proofErr w:type="spellEnd"/>
-      <w:r>
-        <w:rPr>
-          <w:b/>
-        </w:rPr>
-        <w:t xml:space="preserve"> file:</w:t>
-      </w:r>
-      <w:r>
-        <w:rPr>
-          <w:b/>
-        </w:rPr>
-        <w:t xml:space="preserve">  </w:t>
-      </w:r>
-      <w:proofErr w:type="spellStart"/>
-      <w:r>
-        <w:rPr>
-          <w:rFonts w:ascii="Courier" w:hAnsi="Courier"/>
-        </w:rPr>
-        <w:t>hskp_data</w:t>
-      </w:r>
-      <w:proofErr w:type="spellEnd"/>
-    </w:p>
-    <w:p>
-      <w:pPr>
-        <w:rPr>
-          <w:bCs/>
-        </w:rPr>
-      </w:pPr>
-    </w:p>
-    <w:p>
-      <w:pPr>
-        <w:rPr>
-          <w:bCs/>
-        </w:rPr>
-      </w:pPr>
-      <w:r>
-        <w:rPr>
-          <w:bCs/>
-        </w:rPr>
-        <w:t>Tags:</w:t>
-      </w:r>
-    </w:p>
-    <w:p>
-      <w:pPr>
-        <w:pStyle w:val="ListParagraph"/>
-        <w:numPr>
-          <w:ilvl w:val="0"/>
-          <w:numId w:val="3"/>
-        </w:numPr>
-        <w:rPr>
-          <w:bCs/>
-        </w:rPr>
-      </w:pPr>
-      <w:r>
-        <w:rPr>
-          <w:bCs/>
-        </w:rPr>
-        <w:t>Frame counter</w:t>
-      </w:r>
-    </w:p>
-    <w:p>
-      <w:pPr>
-        <w:pStyle w:val="ListParagraph"/>
-        <w:numPr>
-          <w:ilvl w:val="0"/>
-          <w:numId w:val="3"/>
-        </w:numPr>
-      </w:pPr>
-      <w:r>
-        <w:t>Time (in seconds-of-day, from WSMR.  See earlier note on timing.)</w:t>
-      </w:r>
-    </w:p>
-    <w:p>
-      <w:pPr>
-        <w:pStyle w:val="ListParagraph"/>
-        <w:numPr>
-          <w:ilvl w:val="0"/>
-          <w:numId w:val="3"/>
-        </w:numPr>
-      </w:pPr>
-      <w:r>
-        <w:t>Formatter frame time</w:t>
-      </w:r>
-    </w:p>
-    <w:p>
-      <w:pPr>
-        <w:pStyle w:val="ListParagraph"/>
-        <w:numPr>
-          <w:ilvl w:val="0"/>
-          <w:numId w:val="3"/>
-        </w:numPr>
-      </w:pPr>
-      <w:r>
-        <w:t>High voltage value (verbatim from the frame including status bits)</w:t>
-      </w:r>
-    </w:p>
-    <w:p>
-      <w:pPr>
-        <w:ind w:left="360"/>
-      </w:pPr>
-      <w:r>
-        <w:t>5-8</w:t>
-      </w:r>
-      <w:r>
-        <w:t>) All voltages (raw values)</w:t>
-      </w:r>
-    </w:p>
-    <w:p>
-      <w:pPr>
-        <w:ind w:left="360"/>
-      </w:pPr>
-      <w:r>
-        <w:t xml:space="preserve">9-20) </w:t>
-      </w:r>
-      <w:proofErr w:type="gramStart"/>
-      <w:r>
-        <w:t>All</w:t>
-      </w:r>
-      <w:proofErr w:type="gramEnd"/>
-      <w:r>
-        <w:t xml:space="preserve"> thermistors on electronics package</w:t>
-      </w:r>
-      <w:r>
-        <w:t xml:space="preserve"> (raw values)</w:t>
-      </w:r>
-    </w:p>
-    <w:p>
-      <w:pPr>
-        <w:ind w:left="360"/>
-      </w:pPr>
-      <w:r>
-        <w:t>21-24</w:t>
-      </w:r>
-      <w:proofErr w:type="gramStart"/>
-      <w:r>
-        <w:t>)  Additional</w:t>
-      </w:r>
-      <w:proofErr w:type="gramEnd"/>
-      <w:r>
-        <w:t xml:space="preserve"> formatter housekeeping words (command count, command1, command2, formatter status)</w:t>
-      </w:r>
-    </w:p>
-    <w:p>
-      <w:pPr>
-        <w:ind w:left="360"/>
-      </w:pPr>
-      <w:r>
-        <w:t>25-31</w:t>
-      </w:r>
-      <w:proofErr w:type="gramStart"/>
-      <w:r>
-        <w:t>)  Status</w:t>
-      </w:r>
-      <w:proofErr w:type="gramEnd"/>
-      <w:r>
-        <w:t xml:space="preserve"> word for each detector – (Note: probably no meaningful data here.)</w:t>
-      </w:r>
-    </w:p>
-    <w:p>
-      <w:pPr>
-        <w:ind w:left="360"/>
-      </w:pPr>
-      <w:r>
-        <w:t>32</w:t>
-      </w:r>
-      <w:proofErr w:type="gramStart"/>
-      <w:r>
-        <w:t>)  In</w:t>
-      </w:r>
-      <w:proofErr w:type="gramEnd"/>
-      <w:r>
-        <w:t>-flight flag: ‘1’ for frames after launch</w:t>
-      </w:r>
-    </w:p>
-    <w:p>
-      <w:pPr>
-        <w:ind w:left="360"/>
-      </w:pPr>
-      <w:r>
-        <w:t>33</w:t>
-      </w:r>
-      <w:proofErr w:type="gramStart"/>
-      <w:r>
-        <w:t>)  Error</w:t>
-      </w:r>
-      <w:proofErr w:type="gramEnd"/>
-      <w:r>
-        <w:t xml:space="preserve"> flag: ‘1’ if obvious</w:t>
-      </w:r>
-      <w:r>
-        <w:t xml:space="preserve"> error is detected (in this case</w:t>
-      </w:r>
-      <w:r>
-        <w:t xml:space="preserve"> if frame counter does not increment by 1)</w:t>
-      </w:r>
-    </w:p>
-    <w:p>
-      <w:pPr>
-        <w:ind w:left="360"/>
-      </w:pPr>
-      <w:r>
-        <w:t>34</w:t>
-      </w:r>
-      <w:proofErr w:type="gramStart"/>
-      <w:r>
-        <w:t>)  Altitude</w:t>
-      </w:r>
-      <w:proofErr w:type="gramEnd"/>
-      <w:r>
-        <w:t>, in meters</w:t>
-      </w:r>
-      <w:r>
-        <w:t xml:space="preserve">.  Altitude values are repeated between 0.5 sec </w:t>
-      </w:r>
-      <w:proofErr w:type="gramStart"/>
-      <w:r>
-        <w:t>cadence</w:t>
-      </w:r>
-      <w:proofErr w:type="gramEnd"/>
-      <w:r>
-        <w:t xml:space="preserve">, </w:t>
-      </w:r>
-      <w:r>
-        <w:rPr>
-          <w:b/>
-          <w:bCs/>
-        </w:rPr>
-        <w:t>not</w:t>
-      </w:r>
-      <w:r>
-        <w:t xml:space="preserve"> interpolated.</w:t>
+        <w:t>clude any processing steps that are expe</w:t>
       </w:r>
       <w:bookmarkStart w:id="0" w:name="_GoBack"/>
       <w:bookmarkEnd w:id="0"/>
+      <w:r>
+        <w:t>cted to change</w:t>
+      </w:r>
+      <w:r>
+        <w:t xml:space="preserve"> later (i.e. detector response, </w:t>
+      </w:r>
+      <w:r>
+        <w:t xml:space="preserve">payload pointing, </w:t>
+      </w:r>
+      <w:proofErr w:type="spellStart"/>
+      <w:r>
+        <w:t>etc</w:t>
+      </w:r>
+      <w:proofErr w:type="spellEnd"/>
+      <w:r>
+        <w:t>)</w:t>
+      </w:r>
+      <w:r>
+        <w:t xml:space="preserve">. </w:t>
+      </w:r>
+      <w:r>
+        <w:t xml:space="preserve"> ASIC and strip numbers are replaced with</w:t>
+      </w:r>
+      <w:r>
+        <w:t xml:space="preserve"> 2D position information in payload coordinates, using a system similar to the GSE.</w:t>
+      </w:r>
+      <w:r>
+        <w:t xml:space="preserve">  Frame and trigger times are replaced with a </w:t>
+      </w:r>
+      <w:proofErr w:type="spellStart"/>
+      <w:r>
+        <w:t>livetime</w:t>
+      </w:r>
+      <w:proofErr w:type="spellEnd"/>
+      <w:r>
+        <w:t xml:space="preserve"> value.  Within each event, strip values are classified as (a) “hit” (highest value for that side of the detector), (b) “associated” (v</w:t>
+      </w:r>
+      <w:r>
+        <w:t>alues came from the hit ASIC</w:t>
+      </w:r>
+      <w:r>
+        <w:t>), and (c) “unrelated” (values from the other ASIC).</w:t>
+      </w:r>
+    </w:p>
+    <w:p/>
+    <w:p>
+      <w:r>
+        <w:rPr>
+          <w:b/>
+          <w:bCs/>
+        </w:rPr>
+        <w:t>Coarse</w:t>
+      </w:r>
+      <w:r>
+        <w:t xml:space="preserve"> payload coo</w:t>
+      </w:r>
+      <w:r>
+        <w:t>rdinates means that the design-specified</w:t>
+      </w:r>
+      <w:r>
+        <w:t xml:space="preserve"> geometric rotation of each detector is taken into account.  A position in </w:t>
+      </w:r>
+      <w:r>
+        <w:rPr>
+          <w:b/>
+          <w:bCs/>
+        </w:rPr>
+        <w:t>fine</w:t>
+      </w:r>
+      <w:r>
+        <w:t xml:space="preserve"> payload coordinates is subject to </w:t>
+      </w:r>
+      <w:proofErr w:type="spellStart"/>
+      <w:r>
+        <w:t>coregistration</w:t>
+      </w:r>
+      <w:proofErr w:type="spellEnd"/>
+      <w:r>
+        <w:t xml:space="preserve"> and so will be part of the next level.</w:t>
+      </w:r>
+    </w:p>
+    <w:p/>
+    <w:p>
+      <w:pPr>
+        <w:rPr>
+          <w:u w:val="single"/>
+        </w:rPr>
+      </w:pPr>
+      <w:r>
+        <w:rPr>
+          <w:u w:val="single"/>
+        </w:rPr>
+        <w:t>Tags:</w:t>
+      </w:r>
+    </w:p>
+    <w:p>
+      <w:pPr>
+        <w:pStyle w:val="ListParagraph"/>
+        <w:numPr>
+          <w:ilvl w:val="0"/>
+          <w:numId w:val="2"/>
+        </w:numPr>
+      </w:pPr>
+      <w:r>
+        <w:t>Frame number</w:t>
+      </w:r>
+    </w:p>
+    <w:p>
+      <w:pPr>
+        <w:pStyle w:val="ListParagraph"/>
+        <w:numPr>
+          <w:ilvl w:val="0"/>
+          <w:numId w:val="2"/>
+        </w:numPr>
+      </w:pPr>
+      <w:r>
+        <w:t>Time (in seconds-of-day, from WSMR.  See earlier note on timing.)</w:t>
+      </w:r>
+    </w:p>
+    <w:p>
+      <w:pPr>
+        <w:pStyle w:val="ListParagraph"/>
+        <w:numPr>
+          <w:ilvl w:val="0"/>
+          <w:numId w:val="2"/>
+        </w:numPr>
+      </w:pPr>
+      <w:r>
+        <w:t>Detector number</w:t>
+      </w:r>
+    </w:p>
+    <w:p>
+      <w:pPr>
+        <w:pStyle w:val="ListParagraph"/>
+        <w:numPr>
+          <w:ilvl w:val="0"/>
+          <w:numId w:val="2"/>
+        </w:numPr>
+      </w:pPr>
+      <w:proofErr w:type="spellStart"/>
+      <w:r>
+        <w:t>Livetime</w:t>
+      </w:r>
+      <w:proofErr w:type="spellEnd"/>
+    </w:p>
+    <w:p>
+      <w:pPr>
+        <w:pStyle w:val="ListParagraph"/>
+        <w:numPr>
+          <w:ilvl w:val="0"/>
+          <w:numId w:val="2"/>
+        </w:numPr>
+      </w:pPr>
+      <w:r>
+        <w:t>Hit ADC values</w:t>
+      </w:r>
+      <w:r>
+        <w:t xml:space="preserve"> [n-side, p</w:t>
+      </w:r>
+      <w:r>
+        <w:t>-side]</w:t>
+      </w:r>
+      <w:r>
+        <w:t>, no common-mode subtraction</w:t>
+      </w:r>
+    </w:p>
+    <w:p>
+      <w:pPr>
+        <w:pStyle w:val="ListParagraph"/>
+        <w:numPr>
+          <w:ilvl w:val="0"/>
+          <w:numId w:val="2"/>
+        </w:numPr>
+      </w:pPr>
+      <w:r>
+        <w:t>Hit ADC values [n-side, p-side], common-mode subtracted</w:t>
+      </w:r>
+    </w:p>
+    <w:p>
+      <w:pPr>
+        <w:pStyle w:val="ListParagraph"/>
+        <w:numPr>
+          <w:ilvl w:val="0"/>
+          <w:numId w:val="2"/>
+        </w:numPr>
+      </w:pPr>
+      <w:r>
+        <w:t>Hit 2D position in detector coordinates</w:t>
+      </w:r>
+    </w:p>
+    <w:p>
+      <w:pPr>
+        <w:pStyle w:val="ListParagraph"/>
+        <w:numPr>
+          <w:ilvl w:val="0"/>
+          <w:numId w:val="2"/>
+        </w:numPr>
+      </w:pPr>
+      <w:r>
+        <w:t xml:space="preserve">Hit </w:t>
+      </w:r>
+      <w:r>
+        <w:t xml:space="preserve">2D position in </w:t>
+      </w:r>
+      <w:r>
+        <w:rPr>
+          <w:b/>
+          <w:bCs/>
+        </w:rPr>
+        <w:t>coarse</w:t>
+      </w:r>
+      <w:r>
+        <w:t xml:space="preserve"> </w:t>
+      </w:r>
+      <w:r>
+        <w:t>payload coordinates</w:t>
+      </w:r>
+    </w:p>
+    <w:p>
+      <w:pPr>
+        <w:pStyle w:val="ListParagraph"/>
+        <w:numPr>
+          <w:ilvl w:val="0"/>
+          <w:numId w:val="2"/>
+        </w:numPr>
+      </w:pPr>
+      <w:r>
+        <w:t>Associated ADC values</w:t>
+      </w:r>
+      <w:r>
+        <w:t>, 3x3</w:t>
+      </w:r>
+      <w:r>
+        <w:t>x2</w:t>
+      </w:r>
+      <w:r>
+        <w:t xml:space="preserve"> array (includes hit!)</w:t>
+      </w:r>
+      <w:r>
+        <w:t xml:space="preserve"> (</w:t>
+      </w:r>
+      <w:proofErr w:type="gramStart"/>
+      <w:r>
+        <w:t>last</w:t>
+      </w:r>
+      <w:proofErr w:type="gramEnd"/>
+      <w:r>
+        <w:t xml:space="preserve"> dim is n- or p</w:t>
+      </w:r>
+      <w:r>
+        <w:t>-side)</w:t>
+      </w:r>
+    </w:p>
+    <w:p>
+      <w:pPr>
+        <w:pStyle w:val="ListParagraph"/>
+        <w:numPr>
+          <w:ilvl w:val="0"/>
+          <w:numId w:val="2"/>
+        </w:numPr>
+      </w:pPr>
+      <w:r>
+        <w:t>Associated positions, 3x3x2 (includes hit! Hit should always be in center</w:t>
+      </w:r>
+      <w:r>
+        <w:t xml:space="preserve"> of the block</w:t>
+      </w:r>
+      <w:r>
+        <w:t>, but this tag is included just in case for some reason it’s not.)</w:t>
+      </w:r>
+    </w:p>
+    <w:p>
+      <w:pPr>
+        <w:pStyle w:val="ListParagraph"/>
+        <w:numPr>
+          <w:ilvl w:val="0"/>
+          <w:numId w:val="2"/>
+        </w:numPr>
+      </w:pPr>
+      <w:r>
+        <w:t>Associated common mode values [n-side, p</w:t>
+      </w:r>
+      <w:r>
+        <w:t>-side]</w:t>
+      </w:r>
+    </w:p>
+    <w:p>
+      <w:pPr>
+        <w:pStyle w:val="ListParagraph"/>
+        <w:numPr>
+          <w:ilvl w:val="0"/>
+          <w:numId w:val="2"/>
+        </w:numPr>
+      </w:pPr>
+      <w:r>
+        <w:t xml:space="preserve">Unrelated ADC values, </w:t>
+      </w:r>
+      <w:r>
+        <w:t>3x3x2 arra</w:t>
+      </w:r>
+      <w:r>
+        <w:t>y (includes hit!) (</w:t>
+      </w:r>
+      <w:proofErr w:type="gramStart"/>
+      <w:r>
+        <w:t>last</w:t>
+      </w:r>
+      <w:proofErr w:type="gramEnd"/>
+      <w:r>
+        <w:t xml:space="preserve"> dim is n- or p</w:t>
+      </w:r>
+      <w:r>
+        <w:t>-side)</w:t>
+      </w:r>
+    </w:p>
+    <w:p>
+      <w:pPr>
+        <w:pStyle w:val="ListParagraph"/>
+        <w:numPr>
+          <w:ilvl w:val="0"/>
+          <w:numId w:val="2"/>
+        </w:numPr>
+      </w:pPr>
+      <w:r>
+        <w:t>Unrelated positions, 3x3x2</w:t>
+      </w:r>
+    </w:p>
+    <w:p>
+      <w:pPr>
+        <w:pStyle w:val="ListParagraph"/>
+        <w:numPr>
+          <w:ilvl w:val="0"/>
+          <w:numId w:val="2"/>
+        </w:numPr>
+      </w:pPr>
+      <w:r>
+        <w:t>Unrelated common mode values [n-side, p</w:t>
+      </w:r>
+      <w:r>
+        <w:t>-side]</w:t>
+      </w:r>
+    </w:p>
+    <w:p>
+      <w:pPr>
+        <w:pStyle w:val="ListParagraph"/>
+        <w:numPr>
+          <w:ilvl w:val="0"/>
+          <w:numId w:val="2"/>
+        </w:numPr>
+      </w:pPr>
+      <w:r>
+        <w:t>Channel mask in pixel map form.  (</w:t>
+      </w:r>
+      <w:proofErr w:type="gramStart"/>
+      <w:r>
+        <w:t>one</w:t>
+      </w:r>
+      <w:proofErr w:type="gramEnd"/>
+      <w:r>
+        <w:t xml:space="preserve"> bit or integer per pixel)</w:t>
+      </w:r>
+    </w:p>
+    <w:p>
+      <w:pPr>
+        <w:pStyle w:val="ListParagraph"/>
+        <w:numPr>
+          <w:ilvl w:val="0"/>
+          <w:numId w:val="2"/>
+        </w:numPr>
+      </w:pPr>
+      <w:r>
+        <w:t>Maybe HV?  Maybe temperatures?</w:t>
+      </w:r>
+    </w:p>
+    <w:p/>
+    <w:p>
+      <w:pPr>
+        <w:rPr>
+          <w:b/>
+        </w:rPr>
+      </w:pPr>
+      <w:r>
+        <w:rPr>
+          <w:b/>
+        </w:rPr>
+        <w:t>Level 2</w:t>
+      </w:r>
+      <w:r>
+        <w:rPr>
+          <w:b/>
+        </w:rPr>
+        <w:t xml:space="preserve"> data</w:t>
+      </w:r>
+    </w:p>
+    <w:p/>
+    <w:p>
+      <w:pPr>
+        <w:rPr>
+          <w:bCs/>
+        </w:rPr>
+      </w:pPr>
+      <w:r>
+        <w:t xml:space="preserve">This should include some of the important calibration steps, including (1) replacing ADC values with energies (diagonal matrix elements only), (2) </w:t>
+      </w:r>
+      <w:proofErr w:type="spellStart"/>
+      <w:r>
+        <w:rPr>
+          <w:bCs/>
+        </w:rPr>
+        <w:t>coregistering</w:t>
+      </w:r>
+      <w:proofErr w:type="spellEnd"/>
+      <w:r>
+        <w:rPr>
+          <w:bCs/>
+        </w:rPr>
+        <w:t xml:space="preserve"> the detectors to provide better payload coordinates, (3) incorporating SPARCS pointing information to translate coordinates into heliocentric.  Tags </w:t>
+      </w:r>
+      <w:r>
+        <w:rPr>
+          <w:bCs/>
+        </w:rPr>
+        <w:t>to be</w:t>
+      </w:r>
+      <w:r>
+        <w:rPr>
+          <w:bCs/>
+        </w:rPr>
+        <w:t xml:space="preserve"> determined</w:t>
+      </w:r>
+      <w:r>
+        <w:rPr>
+          <w:bCs/>
+        </w:rPr>
+        <w:t xml:space="preserve"> later</w:t>
+      </w:r>
+      <w:r>
+        <w:rPr>
+          <w:bCs/>
+        </w:rPr>
+        <w:t>…</w:t>
+      </w:r>
+    </w:p>
+    <w:p>
+      <w:pPr>
+        <w:rPr>
+          <w:bCs/>
+        </w:rPr>
+      </w:pPr>
+    </w:p>
+    <w:p>
+      <w:pPr>
+        <w:rPr>
+          <w:bCs/>
+        </w:rPr>
+      </w:pPr>
+    </w:p>
+    <w:p>
+      <w:pPr>
+        <w:rPr>
+          <w:b/>
+          <w:bCs/>
+          <w:u w:val="single"/>
+        </w:rPr>
+      </w:pPr>
+      <w:r>
+        <w:rPr>
+          <w:b/>
+          <w:bCs/>
+          <w:u w:val="single"/>
+        </w:rPr>
+        <w:t>Housekeeping Data</w:t>
+      </w:r>
+    </w:p>
+    <w:p>
+      <w:pPr>
+        <w:rPr>
+          <w:bCs/>
+        </w:rPr>
+      </w:pPr>
+    </w:p>
+    <w:p>
+      <w:pPr>
+        <w:rPr>
+          <w:bCs/>
+        </w:rPr>
+      </w:pPr>
+      <w:r>
+        <w:rPr>
+          <w:bCs/>
+        </w:rPr>
+        <w:t>Housekeeping data is stored separately from the event data because it arrives regularly either every frame (voltages) or every fourth frame (temperatures), instead of sporadically like the detector events do.</w:t>
+      </w:r>
+      <w:r>
+        <w:rPr>
+          <w:bCs/>
+        </w:rPr>
+        <w:t xml:space="preserve">  Each entry in the housekeeping data structure corresponds to one data frame.  Housekeeping values that show up every fourth frame are allowed to “leak” into neighboring frames to pr</w:t>
+      </w:r>
+      <w:r>
+        <w:rPr>
+          <w:bCs/>
+        </w:rPr>
+        <w:t xml:space="preserve">ovide a value for every frame.  </w:t>
+      </w:r>
+      <w:r>
+        <w:rPr>
+          <w:bCs/>
+        </w:rPr>
+        <w:t>This is also done for the altitude data (cadence 0.5 sec) to match the formatter frame cadence (0.002 sec).</w:t>
+      </w:r>
+    </w:p>
+    <w:p>
+      <w:pPr>
+        <w:rPr>
+          <w:bCs/>
+        </w:rPr>
+      </w:pPr>
+    </w:p>
+    <w:p>
+      <w:pPr>
+        <w:rPr>
+          <w:b/>
+          <w:bCs/>
+        </w:rPr>
+      </w:pPr>
+      <w:r>
+        <w:rPr>
+          <w:b/>
+          <w:bCs/>
+        </w:rPr>
+        <w:t>Level 0:</w:t>
+      </w:r>
+    </w:p>
+    <w:p>
+      <w:pPr>
+        <w:rPr>
+          <w:b/>
+          <w:bCs/>
+        </w:rPr>
+      </w:pPr>
+    </w:p>
+    <w:p>
+      <w:pPr>
+        <w:rPr>
+          <w:bCs/>
+        </w:rPr>
+      </w:pPr>
+      <w:r>
+        <w:rPr>
+          <w:bCs/>
+        </w:rPr>
+        <w:t xml:space="preserve">All data are raw values, meaning that thermistor A/D values have not been decoded into real temperatures, </w:t>
+      </w:r>
+      <w:r>
+        <w:rPr>
+          <w:bCs/>
+        </w:rPr>
+        <w:t xml:space="preserve">voltages, </w:t>
+      </w:r>
+      <w:r>
+        <w:rPr>
+          <w:bCs/>
+        </w:rPr>
+        <w:t>etc.</w:t>
+      </w:r>
+    </w:p>
+    <w:p>
+      <w:pPr>
+        <w:rPr>
+          <w:bCs/>
+        </w:rPr>
+      </w:pPr>
+    </w:p>
+    <w:p>
+      <w:r>
+        <w:rPr>
+          <w:b/>
+        </w:rPr>
+        <w:t>Level 0 data file:</w:t>
+      </w:r>
+      <w:r>
+        <w:t xml:space="preserve">  </w:t>
+      </w:r>
+      <w:r>
+        <w:rPr>
+          <w:rFonts w:ascii="Courier" w:hAnsi="Courier"/>
+        </w:rPr>
+        <w:t>foxsi_level0_</w:t>
+      </w:r>
+      <w:r>
+        <w:rPr>
+          <w:rFonts w:ascii="Courier" w:hAnsi="Courier"/>
+        </w:rPr>
+        <w:t>hskp_</w:t>
+      </w:r>
+      <w:r>
+        <w:rPr>
+          <w:rFonts w:ascii="Courier" w:hAnsi="Courier"/>
+        </w:rPr>
+        <w:t>data.sav</w:t>
+      </w:r>
+    </w:p>
+    <w:p/>
+    <w:p>
+      <w:pPr>
+        <w:rPr>
+          <w:b/>
+        </w:rPr>
+      </w:pPr>
+      <w:r>
+        <w:rPr>
+          <w:b/>
+        </w:rPr>
+        <w:t>Structures in .</w:t>
+      </w:r>
+      <w:proofErr w:type="spellStart"/>
+      <w:r>
+        <w:rPr>
+          <w:b/>
+        </w:rPr>
+        <w:t>sav</w:t>
+      </w:r>
+      <w:proofErr w:type="spellEnd"/>
+      <w:r>
+        <w:rPr>
+          <w:b/>
+        </w:rPr>
+        <w:t xml:space="preserve"> file:</w:t>
+      </w:r>
+      <w:r>
+        <w:rPr>
+          <w:b/>
+        </w:rPr>
+        <w:t xml:space="preserve">  </w:t>
+      </w:r>
+      <w:proofErr w:type="spellStart"/>
+      <w:r>
+        <w:rPr>
+          <w:rFonts w:ascii="Courier" w:hAnsi="Courier"/>
+        </w:rPr>
+        <w:t>hskp_data</w:t>
+      </w:r>
+      <w:proofErr w:type="spellEnd"/>
+    </w:p>
+    <w:p>
+      <w:pPr>
+        <w:rPr>
+          <w:bCs/>
+        </w:rPr>
+      </w:pPr>
+    </w:p>
+    <w:p>
+      <w:pPr>
+        <w:rPr>
+          <w:bCs/>
+        </w:rPr>
+      </w:pPr>
+      <w:r>
+        <w:rPr>
+          <w:bCs/>
+        </w:rPr>
+        <w:t>Tags:</w:t>
+      </w:r>
+    </w:p>
+    <w:p>
+      <w:pPr>
+        <w:pStyle w:val="ListParagraph"/>
+        <w:numPr>
+          <w:ilvl w:val="0"/>
+          <w:numId w:val="3"/>
+        </w:numPr>
+        <w:rPr>
+          <w:bCs/>
+        </w:rPr>
+      </w:pPr>
+      <w:r>
+        <w:rPr>
+          <w:bCs/>
+        </w:rPr>
+        <w:t>Frame counter</w:t>
+      </w:r>
+    </w:p>
+    <w:p>
+      <w:pPr>
+        <w:pStyle w:val="ListParagraph"/>
+        <w:numPr>
+          <w:ilvl w:val="0"/>
+          <w:numId w:val="3"/>
+        </w:numPr>
+      </w:pPr>
+      <w:r>
+        <w:t>Time (in seconds-of-day, from WSMR.  See earlier note on timing.)</w:t>
+      </w:r>
+    </w:p>
+    <w:p>
+      <w:pPr>
+        <w:pStyle w:val="ListParagraph"/>
+        <w:numPr>
+          <w:ilvl w:val="0"/>
+          <w:numId w:val="3"/>
+        </w:numPr>
+      </w:pPr>
+      <w:r>
+        <w:t>Formatter frame time</w:t>
+      </w:r>
+    </w:p>
+    <w:p>
+      <w:pPr>
+        <w:pStyle w:val="ListParagraph"/>
+        <w:numPr>
+          <w:ilvl w:val="0"/>
+          <w:numId w:val="3"/>
+        </w:numPr>
+      </w:pPr>
+      <w:r>
+        <w:t>High voltage value (verbatim from the frame including status bits)</w:t>
+      </w:r>
+    </w:p>
+    <w:p>
+      <w:pPr>
+        <w:ind w:left="360"/>
+      </w:pPr>
+      <w:r>
+        <w:t>5-8</w:t>
+      </w:r>
+      <w:r>
+        <w:t>) All voltages (raw values)</w:t>
+      </w:r>
+    </w:p>
+    <w:p>
+      <w:pPr>
+        <w:ind w:left="360"/>
+      </w:pPr>
+      <w:r>
+        <w:t xml:space="preserve">9-20) </w:t>
+      </w:r>
+      <w:proofErr w:type="gramStart"/>
+      <w:r>
+        <w:t>All</w:t>
+      </w:r>
+      <w:proofErr w:type="gramEnd"/>
+      <w:r>
+        <w:t xml:space="preserve"> thermistors on electronics package</w:t>
+      </w:r>
+      <w:r>
+        <w:t xml:space="preserve"> (raw values)</w:t>
+      </w:r>
+    </w:p>
+    <w:p>
+      <w:pPr>
+        <w:ind w:left="360"/>
+      </w:pPr>
+      <w:r>
+        <w:t>21-24</w:t>
+      </w:r>
+      <w:proofErr w:type="gramStart"/>
+      <w:r>
+        <w:t>)  Additional</w:t>
+      </w:r>
+      <w:proofErr w:type="gramEnd"/>
+      <w:r>
+        <w:t xml:space="preserve"> formatter housekeeping words (command count, command1, command2, formatter status)</w:t>
+      </w:r>
+    </w:p>
+    <w:p>
+      <w:pPr>
+        <w:ind w:left="360"/>
+      </w:pPr>
+      <w:r>
+        <w:t>25-31</w:t>
+      </w:r>
+      <w:proofErr w:type="gramStart"/>
+      <w:r>
+        <w:t>)  Status</w:t>
+      </w:r>
+      <w:proofErr w:type="gramEnd"/>
+      <w:r>
+        <w:t xml:space="preserve"> word for each detector – (Note: probably no meaningful data here.)</w:t>
+      </w:r>
+    </w:p>
+    <w:p>
+      <w:pPr>
+        <w:ind w:left="360"/>
+      </w:pPr>
+      <w:r>
+        <w:t>32</w:t>
+      </w:r>
+      <w:proofErr w:type="gramStart"/>
+      <w:r>
+        <w:t>)  In</w:t>
+      </w:r>
+      <w:proofErr w:type="gramEnd"/>
+      <w:r>
+        <w:t>-flight flag: ‘1’ for frames after launch</w:t>
+      </w:r>
+    </w:p>
+    <w:p>
+      <w:pPr>
+        <w:ind w:left="360"/>
+      </w:pPr>
+      <w:r>
+        <w:t>33</w:t>
+      </w:r>
+      <w:proofErr w:type="gramStart"/>
+      <w:r>
+        <w:t>)  Error</w:t>
+      </w:r>
+      <w:proofErr w:type="gramEnd"/>
+      <w:r>
+        <w:t xml:space="preserve"> flag: ‘1’ if obvious</w:t>
+      </w:r>
+      <w:r>
+        <w:t xml:space="preserve"> error is detected (in this case</w:t>
+      </w:r>
+      <w:r>
+        <w:t xml:space="preserve"> if frame counter does not increment by 1)</w:t>
+      </w:r>
+    </w:p>
+    <w:p>
+      <w:pPr>
+        <w:ind w:left="360"/>
+      </w:pPr>
+      <w:r>
+        <w:t>34</w:t>
+      </w:r>
+      <w:proofErr w:type="gramStart"/>
+      <w:r>
+        <w:t>)  Altitude</w:t>
+      </w:r>
+      <w:proofErr w:type="gramEnd"/>
+      <w:r>
+        <w:t>, in meters</w:t>
+      </w:r>
+      <w:r>
+        <w:t xml:space="preserve">.  Altitude values are repeated between 0.5 sec </w:t>
+      </w:r>
+      <w:proofErr w:type="gramStart"/>
+      <w:r>
+        <w:t>cadence</w:t>
+      </w:r>
+      <w:proofErr w:type="gramEnd"/>
+      <w:r>
+        <w:t xml:space="preserve">, </w:t>
+      </w:r>
+      <w:r>
+        <w:rPr>
+          <w:b/>
+          <w:bCs/>
+        </w:rPr>
+        <w:t>not</w:t>
+      </w:r>
+      <w:r>
+        <w:t xml:space="preserve"> interpolated.</w:t>
+      </w:r>
     </w:p>
     <w:p>
       <w:pPr>

</xml_diff>

<commit_message>
Level 1 data published
</commit_message>
<xml_diff>
--- a/FOXSI Data Description V1.2.docx
+++ b/FOXSI Data Description V1.2.docx
@@ -851,10 +851,13 @@
         </w:numPr>
       </w:pPr>
       <w:r>
-        <w:t>Error flag: this means something unusual was noticed abo</w:t>
-      </w:r>
-      <w:r>
-        <w:t>ut this packet.  However, no data is thrown away at this point!</w:t>
+        <w:t xml:space="preserve">Error flag: </w:t>
+      </w:r>
+      <w:r>
+        <w:t>set if any common mode value is out of range</w:t>
+      </w:r>
+      <w:r>
+        <w:t>.  However, no data is thrown away at this point!</w:t>
       </w:r>
     </w:p>
     <w:p/>
@@ -886,383 +889,487 @@
         <w:t xml:space="preserve"> of level 1 data is to include higher-level information but to ex</w:t>
       </w:r>
       <w:r>
-        <w:t>clude any processing steps that are expe</w:t>
+        <w:t xml:space="preserve">clude any </w:t>
+      </w:r>
+      <w:r>
+        <w:t>intricate processing steps that could be</w:t>
+      </w:r>
+      <w:r>
+        <w:t xml:space="preserve"> expected to change</w:t>
+      </w:r>
+      <w:r>
+        <w:t xml:space="preserve"> later</w:t>
+      </w:r>
+      <w:r>
+        <w:t xml:space="preserve"> as we make refinements</w:t>
+      </w:r>
+      <w:r>
+        <w:t xml:space="preserve"> (i.e. detector response, </w:t>
+      </w:r>
+      <w:r>
+        <w:t xml:space="preserve">payload pointing, </w:t>
+      </w:r>
+      <w:proofErr w:type="spellStart"/>
+      <w:r>
+        <w:t>etc</w:t>
+      </w:r>
+      <w:proofErr w:type="spellEnd"/>
+      <w:r>
+        <w:t>)</w:t>
+      </w:r>
+      <w:r>
+        <w:t xml:space="preserve">. </w:t>
+      </w:r>
+      <w:r>
+        <w:t xml:space="preserve"> ASIC and strip numbers are replaced with</w:t>
+      </w:r>
+      <w:r>
+        <w:t xml:space="preserve"> 2D position information</w:t>
+      </w:r>
+      <w:r>
+        <w:t>, given in both detector coordinates and in</w:t>
+      </w:r>
+      <w:r>
+        <w:t xml:space="preserve"> payload coordinates, using a </w:t>
+      </w:r>
+      <w:r>
+        <w:t xml:space="preserve">coordinate </w:t>
+      </w:r>
+      <w:r>
+        <w:t xml:space="preserve">system similar to </w:t>
+      </w:r>
+      <w:r>
+        <w:t xml:space="preserve">that of </w:t>
+      </w:r>
+      <w:r>
+        <w:t>the GSE.</w:t>
+      </w:r>
+      <w:r>
+        <w:t xml:space="preserve">  Frame and trigger times are replaced with a </w:t>
+      </w:r>
+      <w:proofErr w:type="spellStart"/>
+      <w:r>
+        <w:t>livetime</w:t>
+      </w:r>
+      <w:proofErr w:type="spellEnd"/>
+      <w:r>
+        <w:t xml:space="preserve"> value.  Within each event, strip values are classified as (a) “hit” (highest value for that side of the detector), (b) “associated” (v</w:t>
+      </w:r>
+      <w:r>
+        <w:t>alues came from the hit ASIC</w:t>
+      </w:r>
+      <w:r>
+        <w:t>), and (c) “unrelated” (values from the other ASIC).</w:t>
+      </w:r>
+    </w:p>
+    <w:p/>
+    <w:p>
+      <w:r>
+        <w:rPr>
+          <w:b/>
+          <w:bCs/>
+        </w:rPr>
+        <w:t>Coarse</w:t>
+      </w:r>
+      <w:r>
+        <w:t xml:space="preserve"> payload coo</w:t>
+      </w:r>
+      <w:r>
+        <w:t>rdinates means that the design-specified</w:t>
+      </w:r>
+      <w:r>
+        <w:t xml:space="preserve"> geometric rotation of each detector is taken into account.  A position in </w:t>
+      </w:r>
+      <w:r>
+        <w:rPr>
+          <w:b/>
+          <w:bCs/>
+        </w:rPr>
+        <w:t>fine</w:t>
+      </w:r>
+      <w:r>
+        <w:t xml:space="preserve"> payload coordinates is subject to </w:t>
+      </w:r>
+      <w:proofErr w:type="spellStart"/>
+      <w:r>
+        <w:t>coregistration</w:t>
+      </w:r>
+      <w:proofErr w:type="spellEnd"/>
+      <w:r>
+        <w:t xml:space="preserve"> and so will be part of the next level.</w:t>
+      </w:r>
+    </w:p>
+    <w:p/>
+    <w:p>
+      <w:pPr>
+        <w:rPr>
+          <w:u w:val="single"/>
+        </w:rPr>
+      </w:pPr>
+      <w:r>
+        <w:rPr>
+          <w:u w:val="single"/>
+        </w:rPr>
+        <w:t>Tags:</w:t>
+      </w:r>
+    </w:p>
+    <w:p>
+      <w:pPr>
+        <w:pStyle w:val="ListParagraph"/>
+        <w:numPr>
+          <w:ilvl w:val="0"/>
+          <w:numId w:val="2"/>
+        </w:numPr>
+      </w:pPr>
+      <w:r>
+        <w:t>Frame number</w:t>
+      </w:r>
+    </w:p>
+    <w:p>
+      <w:pPr>
+        <w:pStyle w:val="ListParagraph"/>
+        <w:numPr>
+          <w:ilvl w:val="0"/>
+          <w:numId w:val="2"/>
+        </w:numPr>
+      </w:pPr>
+      <w:r>
+        <w:t>Time (in seconds-of-day, from WSMR.  See earlier note on timing.)</w:t>
+      </w:r>
+    </w:p>
+    <w:p>
+      <w:pPr>
+        <w:pStyle w:val="ListParagraph"/>
+        <w:numPr>
+          <w:ilvl w:val="0"/>
+          <w:numId w:val="2"/>
+        </w:numPr>
+      </w:pPr>
+      <w:r>
+        <w:t>Detector number</w:t>
+      </w:r>
+    </w:p>
+    <w:p>
+      <w:pPr>
+        <w:pStyle w:val="ListParagraph"/>
+        <w:numPr>
+          <w:ilvl w:val="0"/>
+          <w:numId w:val="2"/>
+        </w:numPr>
+      </w:pPr>
+      <w:proofErr w:type="spellStart"/>
+      <w:r>
+        <w:t>Livetime</w:t>
+      </w:r>
+      <w:proofErr w:type="spellEnd"/>
+    </w:p>
+    <w:p>
+      <w:pPr>
+        <w:pStyle w:val="ListParagraph"/>
+        <w:numPr>
+          <w:ilvl w:val="0"/>
+          <w:numId w:val="2"/>
+        </w:numPr>
+      </w:pPr>
+      <w:r>
+        <w:t>Hit ADC values</w:t>
+      </w:r>
+      <w:r>
+        <w:t xml:space="preserve"> [n-side, p</w:t>
+      </w:r>
+      <w:r>
+        <w:t>-side]</w:t>
+      </w:r>
+      <w:r>
+        <w:t>, no common-mode subtraction</w:t>
+      </w:r>
+    </w:p>
+    <w:p>
+      <w:pPr>
+        <w:pStyle w:val="ListParagraph"/>
+        <w:numPr>
+          <w:ilvl w:val="0"/>
+          <w:numId w:val="2"/>
+        </w:numPr>
+      </w:pPr>
+      <w:r>
+        <w:t>Hit ADC values [n-side, p-side], common-mode subtracted</w:t>
+      </w:r>
+    </w:p>
+    <w:p>
+      <w:pPr>
+        <w:pStyle w:val="ListParagraph"/>
+        <w:numPr>
+          <w:ilvl w:val="0"/>
+          <w:numId w:val="2"/>
+        </w:numPr>
+      </w:pPr>
+      <w:r>
+        <w:t>Hit 2D position in detector coordinates</w:t>
+      </w:r>
+    </w:p>
+    <w:p>
+      <w:pPr>
+        <w:pStyle w:val="ListParagraph"/>
+        <w:numPr>
+          <w:ilvl w:val="0"/>
+          <w:numId w:val="2"/>
+        </w:numPr>
+      </w:pPr>
+      <w:r>
+        <w:t xml:space="preserve">Hit </w:t>
+      </w:r>
+      <w:r>
+        <w:t xml:space="preserve">2D position in </w:t>
+      </w:r>
+      <w:r>
+        <w:rPr>
+          <w:b/>
+          <w:bCs/>
+        </w:rPr>
+        <w:t>coarse</w:t>
+      </w:r>
+      <w:r>
+        <w:t xml:space="preserve"> </w:t>
+      </w:r>
+      <w:r>
+        <w:t>payload coordinates</w:t>
+      </w:r>
+    </w:p>
+    <w:p>
+      <w:pPr>
+        <w:pStyle w:val="ListParagraph"/>
+        <w:numPr>
+          <w:ilvl w:val="0"/>
+          <w:numId w:val="2"/>
+        </w:numPr>
+      </w:pPr>
+      <w:r>
+        <w:t>Associated ADC values</w:t>
+      </w:r>
+      <w:r>
+        <w:t>, 3x3</w:t>
+      </w:r>
+      <w:r>
+        <w:t>x2</w:t>
+      </w:r>
+      <w:r>
+        <w:t xml:space="preserve"> array (includes hit!)</w:t>
+      </w:r>
+      <w:r>
+        <w:t xml:space="preserve"> (</w:t>
+      </w:r>
+      <w:proofErr w:type="gramStart"/>
+      <w:r>
+        <w:t>last</w:t>
+      </w:r>
+      <w:proofErr w:type="gramEnd"/>
+      <w:r>
+        <w:t xml:space="preserve"> dim is n- or p</w:t>
+      </w:r>
+      <w:r>
+        <w:t>-side)</w:t>
+      </w:r>
+    </w:p>
+    <w:p>
+      <w:pPr>
+        <w:pStyle w:val="ListParagraph"/>
+        <w:numPr>
+          <w:ilvl w:val="0"/>
+          <w:numId w:val="2"/>
+        </w:numPr>
+      </w:pPr>
+      <w:r>
+        <w:t>Associated positions, 3x3x2 (includes hit! Hit should always be in center</w:t>
+      </w:r>
+      <w:r>
+        <w:t xml:space="preserve"> of the block</w:t>
+      </w:r>
+      <w:r>
+        <w:t>, but this tag is inclu</w:t>
+      </w:r>
+      <w:r>
+        <w:t>ded in case</w:t>
+      </w:r>
+      <w:r>
+        <w:t xml:space="preserve"> it’s not.)</w:t>
+      </w:r>
+    </w:p>
+    <w:p>
+      <w:pPr>
+        <w:pStyle w:val="ListParagraph"/>
+        <w:numPr>
+          <w:ilvl w:val="0"/>
+          <w:numId w:val="2"/>
+        </w:numPr>
+      </w:pPr>
+      <w:r>
+        <w:t>Associated common mode values [n-side, p</w:t>
+      </w:r>
+      <w:r>
+        <w:t>-side]</w:t>
+      </w:r>
+    </w:p>
+    <w:p>
+      <w:pPr>
+        <w:pStyle w:val="ListParagraph"/>
+        <w:numPr>
+          <w:ilvl w:val="0"/>
+          <w:numId w:val="2"/>
+        </w:numPr>
+      </w:pPr>
+      <w:r>
+        <w:t xml:space="preserve">Unrelated ADC values, </w:t>
+      </w:r>
+      <w:r>
+        <w:t>3x3x2 arra</w:t>
+      </w:r>
+      <w:r>
+        <w:t>y (includes hit!) (</w:t>
+      </w:r>
+      <w:proofErr w:type="gramStart"/>
+      <w:r>
+        <w:t>last</w:t>
+      </w:r>
+      <w:proofErr w:type="gramEnd"/>
+      <w:r>
+        <w:t xml:space="preserve"> dim is n- or p</w:t>
+      </w:r>
+      <w:r>
+        <w:t>-side)</w:t>
+      </w:r>
+    </w:p>
+    <w:p>
+      <w:pPr>
+        <w:pStyle w:val="ListParagraph"/>
+        <w:numPr>
+          <w:ilvl w:val="0"/>
+          <w:numId w:val="2"/>
+        </w:numPr>
+      </w:pPr>
+      <w:r>
+        <w:t>Unrelated positions, 3x3x2</w:t>
+      </w:r>
+    </w:p>
+    <w:p>
+      <w:pPr>
+        <w:pStyle w:val="ListParagraph"/>
+        <w:numPr>
+          <w:ilvl w:val="0"/>
+          <w:numId w:val="2"/>
+        </w:numPr>
+      </w:pPr>
+      <w:r>
+        <w:t>Unrelated common mode values [n-side, p</w:t>
+      </w:r>
+      <w:r>
+        <w:t>-side]</w:t>
+      </w:r>
+    </w:p>
+    <w:p>
+      <w:pPr>
+        <w:pStyle w:val="ListParagraph"/>
+        <w:numPr>
+          <w:ilvl w:val="0"/>
+          <w:numId w:val="2"/>
+        </w:numPr>
+      </w:pPr>
+      <w:r>
+        <w:t>Channel mask in pixel map form.  (</w:t>
+      </w:r>
+      <w:proofErr w:type="gramStart"/>
+      <w:r>
+        <w:t>one</w:t>
+      </w:r>
+      <w:proofErr w:type="gramEnd"/>
+      <w:r>
+        <w:t xml:space="preserve"> bit or integer per pixel)</w:t>
+      </w:r>
+    </w:p>
+    <w:p>
+      <w:pPr>
+        <w:pStyle w:val="ListParagraph"/>
+        <w:numPr>
+          <w:ilvl w:val="0"/>
+          <w:numId w:val="2"/>
+        </w:numPr>
+      </w:pPr>
+      <w:r>
+        <w:t>Detector bias voltage (“HV”) in raw form (including status bit)</w:t>
+      </w:r>
+    </w:p>
+    <w:p>
+      <w:pPr>
+        <w:pStyle w:val="ListParagraph"/>
+        <w:numPr>
+          <w:ilvl w:val="0"/>
+          <w:numId w:val="2"/>
+        </w:numPr>
+      </w:pPr>
+      <w:r>
+        <w:t>Detector temperature, if we have it, from nearest applicable frame</w:t>
+      </w:r>
+    </w:p>
+    <w:p>
+      <w:pPr>
+        <w:pStyle w:val="ListParagraph"/>
+        <w:numPr>
+          <w:ilvl w:val="0"/>
+          <w:numId w:val="2"/>
+        </w:numPr>
+      </w:pPr>
+      <w:r>
+        <w:t>In flight: this flag is set if the event occurred after launch.</w:t>
+      </w:r>
+    </w:p>
+    <w:p>
+      <w:pPr>
+        <w:pStyle w:val="ListParagraph"/>
+        <w:numPr>
+          <w:ilvl w:val="0"/>
+          <w:numId w:val="2"/>
+        </w:numPr>
+      </w:pPr>
+      <w:r>
+        <w:t>Altitude, in meter</w:t>
+      </w:r>
+      <w:r>
+        <w:t xml:space="preserve">s.  Altitude values </w:t>
+      </w:r>
+      <w:r>
+        <w:rPr>
+          <w:b/>
+        </w:rPr>
+        <w:t>are interpolated</w:t>
+      </w:r>
+      <w:r>
+        <w:t xml:space="preserve"> between 0.5 sec </w:t>
+      </w:r>
+      <w:proofErr w:type="gramStart"/>
+      <w:r>
+        <w:t>cadence</w:t>
+      </w:r>
+      <w:proofErr w:type="gramEnd"/>
+      <w:r>
+        <w:t>.</w:t>
+      </w:r>
+    </w:p>
+    <w:p>
+      <w:pPr>
+        <w:pStyle w:val="ListParagraph"/>
+        <w:numPr>
+          <w:ilvl w:val="0"/>
+          <w:numId w:val="2"/>
+        </w:numPr>
+      </w:pPr>
+      <w:r>
+        <w:t>Error flag</w:t>
+      </w:r>
+      <w:r>
+        <w:t>. (Conditions TBC)</w:t>
       </w:r>
       <w:bookmarkStart w:id="0" w:name="_GoBack"/>
       <w:bookmarkEnd w:id="0"/>
-      <w:r>
-        <w:t>cted to change</w:t>
-      </w:r>
-      <w:r>
-        <w:t xml:space="preserve"> later (i.e. detector response, </w:t>
-      </w:r>
-      <w:r>
-        <w:t xml:space="preserve">payload pointing, </w:t>
-      </w:r>
-      <w:proofErr w:type="spellStart"/>
-      <w:r>
-        <w:t>etc</w:t>
-      </w:r>
-      <w:proofErr w:type="spellEnd"/>
-      <w:r>
-        <w:t>)</w:t>
-      </w:r>
-      <w:r>
-        <w:t xml:space="preserve">. </w:t>
-      </w:r>
-      <w:r>
-        <w:t xml:space="preserve"> ASIC and strip numbers are replaced with</w:t>
-      </w:r>
-      <w:r>
-        <w:t xml:space="preserve"> 2D position information in payload coordinates, using a system similar to the GSE.</w:t>
-      </w:r>
-      <w:r>
-        <w:t xml:space="preserve">  Frame and trigger times are replaced with a </w:t>
-      </w:r>
-      <w:proofErr w:type="spellStart"/>
-      <w:r>
-        <w:t>livetime</w:t>
-      </w:r>
-      <w:proofErr w:type="spellEnd"/>
-      <w:r>
-        <w:t xml:space="preserve"> value.  Within each event, strip values are classified as (a) “hit” (highest value for that side of the detector), (b) “associated” (v</w:t>
-      </w:r>
-      <w:r>
-        <w:t>alues came from the hit ASIC</w:t>
-      </w:r>
-      <w:r>
-        <w:t>), and (c) “unrelated” (values from the other ASIC).</w:t>
-      </w:r>
-    </w:p>
-    <w:p/>
-    <w:p>
-      <w:r>
-        <w:rPr>
-          <w:b/>
-          <w:bCs/>
-        </w:rPr>
-        <w:t>Coarse</w:t>
-      </w:r>
-      <w:r>
-        <w:t xml:space="preserve"> payload coo</w:t>
-      </w:r>
-      <w:r>
-        <w:t>rdinates means that the design-specified</w:t>
-      </w:r>
-      <w:r>
-        <w:t xml:space="preserve"> geometric rotation of each detector is taken into account.  A position in </w:t>
-      </w:r>
-      <w:r>
-        <w:rPr>
-          <w:b/>
-          <w:bCs/>
-        </w:rPr>
-        <w:t>fine</w:t>
-      </w:r>
-      <w:r>
-        <w:t xml:space="preserve"> payload coordinates is subject to </w:t>
-      </w:r>
-      <w:proofErr w:type="spellStart"/>
-      <w:r>
-        <w:t>coregistration</w:t>
-      </w:r>
-      <w:proofErr w:type="spellEnd"/>
-      <w:r>
-        <w:t xml:space="preserve"> and so will be part of the next level.</w:t>
-      </w:r>
-    </w:p>
-    <w:p/>
-    <w:p>
-      <w:pPr>
-        <w:rPr>
-          <w:u w:val="single"/>
-        </w:rPr>
-      </w:pPr>
-      <w:r>
-        <w:rPr>
-          <w:u w:val="single"/>
-        </w:rPr>
-        <w:t>Tags:</w:t>
-      </w:r>
-    </w:p>
-    <w:p>
-      <w:pPr>
-        <w:pStyle w:val="ListParagraph"/>
-        <w:numPr>
-          <w:ilvl w:val="0"/>
-          <w:numId w:val="2"/>
-        </w:numPr>
-      </w:pPr>
-      <w:r>
-        <w:t>Frame number</w:t>
-      </w:r>
-    </w:p>
-    <w:p>
-      <w:pPr>
-        <w:pStyle w:val="ListParagraph"/>
-        <w:numPr>
-          <w:ilvl w:val="0"/>
-          <w:numId w:val="2"/>
-        </w:numPr>
-      </w:pPr>
-      <w:r>
-        <w:t>Time (in seconds-of-day, from WSMR.  See earlier note on timing.)</w:t>
-      </w:r>
-    </w:p>
-    <w:p>
-      <w:pPr>
-        <w:pStyle w:val="ListParagraph"/>
-        <w:numPr>
-          <w:ilvl w:val="0"/>
-          <w:numId w:val="2"/>
-        </w:numPr>
-      </w:pPr>
-      <w:r>
-        <w:t>Detector number</w:t>
-      </w:r>
-    </w:p>
-    <w:p>
-      <w:pPr>
-        <w:pStyle w:val="ListParagraph"/>
-        <w:numPr>
-          <w:ilvl w:val="0"/>
-          <w:numId w:val="2"/>
-        </w:numPr>
-      </w:pPr>
-      <w:proofErr w:type="spellStart"/>
-      <w:r>
-        <w:t>Livetime</w:t>
-      </w:r>
-      <w:proofErr w:type="spellEnd"/>
-    </w:p>
-    <w:p>
-      <w:pPr>
-        <w:pStyle w:val="ListParagraph"/>
-        <w:numPr>
-          <w:ilvl w:val="0"/>
-          <w:numId w:val="2"/>
-        </w:numPr>
-      </w:pPr>
-      <w:r>
-        <w:t>Hit ADC values</w:t>
-      </w:r>
-      <w:r>
-        <w:t xml:space="preserve"> [n-side, p</w:t>
-      </w:r>
-      <w:r>
-        <w:t>-side]</w:t>
-      </w:r>
-      <w:r>
-        <w:t>, no common-mode subtraction</w:t>
-      </w:r>
-    </w:p>
-    <w:p>
-      <w:pPr>
-        <w:pStyle w:val="ListParagraph"/>
-        <w:numPr>
-          <w:ilvl w:val="0"/>
-          <w:numId w:val="2"/>
-        </w:numPr>
-      </w:pPr>
-      <w:r>
-        <w:t>Hit ADC values [n-side, p-side], common-mode subtracted</w:t>
-      </w:r>
-    </w:p>
-    <w:p>
-      <w:pPr>
-        <w:pStyle w:val="ListParagraph"/>
-        <w:numPr>
-          <w:ilvl w:val="0"/>
-          <w:numId w:val="2"/>
-        </w:numPr>
-      </w:pPr>
-      <w:r>
-        <w:t>Hit 2D position in detector coordinates</w:t>
-      </w:r>
-    </w:p>
-    <w:p>
-      <w:pPr>
-        <w:pStyle w:val="ListParagraph"/>
-        <w:numPr>
-          <w:ilvl w:val="0"/>
-          <w:numId w:val="2"/>
-        </w:numPr>
-      </w:pPr>
-      <w:r>
-        <w:t xml:space="preserve">Hit </w:t>
-      </w:r>
-      <w:r>
-        <w:t xml:space="preserve">2D position in </w:t>
-      </w:r>
-      <w:r>
-        <w:rPr>
-          <w:b/>
-          <w:bCs/>
-        </w:rPr>
-        <w:t>coarse</w:t>
-      </w:r>
-      <w:r>
-        <w:t xml:space="preserve"> </w:t>
-      </w:r>
-      <w:r>
-        <w:t>payload coordinates</w:t>
-      </w:r>
-    </w:p>
-    <w:p>
-      <w:pPr>
-        <w:pStyle w:val="ListParagraph"/>
-        <w:numPr>
-          <w:ilvl w:val="0"/>
-          <w:numId w:val="2"/>
-        </w:numPr>
-      </w:pPr>
-      <w:r>
-        <w:t>Associated ADC values</w:t>
-      </w:r>
-      <w:r>
-        <w:t>, 3x3</w:t>
-      </w:r>
-      <w:r>
-        <w:t>x2</w:t>
-      </w:r>
-      <w:r>
-        <w:t xml:space="preserve"> array (includes hit!)</w:t>
-      </w:r>
-      <w:r>
-        <w:t xml:space="preserve"> (</w:t>
-      </w:r>
-      <w:proofErr w:type="gramStart"/>
-      <w:r>
-        <w:t>last</w:t>
-      </w:r>
-      <w:proofErr w:type="gramEnd"/>
-      <w:r>
-        <w:t xml:space="preserve"> dim is n- or p</w:t>
-      </w:r>
-      <w:r>
-        <w:t>-side)</w:t>
-      </w:r>
-    </w:p>
-    <w:p>
-      <w:pPr>
-        <w:pStyle w:val="ListParagraph"/>
-        <w:numPr>
-          <w:ilvl w:val="0"/>
-          <w:numId w:val="2"/>
-        </w:numPr>
-      </w:pPr>
-      <w:r>
-        <w:t>Associated positions, 3x3x2 (includes hit! Hit should always be in center</w:t>
-      </w:r>
-      <w:r>
-        <w:t xml:space="preserve"> of the block</w:t>
-      </w:r>
-      <w:r>
-        <w:t>, but this tag is included just in case for some reason it’s not.)</w:t>
-      </w:r>
-    </w:p>
-    <w:p>
-      <w:pPr>
-        <w:pStyle w:val="ListParagraph"/>
-        <w:numPr>
-          <w:ilvl w:val="0"/>
-          <w:numId w:val="2"/>
-        </w:numPr>
-      </w:pPr>
-      <w:r>
-        <w:t>Associated common mode values [n-side, p</w:t>
-      </w:r>
-      <w:r>
-        <w:t>-side]</w:t>
-      </w:r>
-    </w:p>
-    <w:p>
-      <w:pPr>
-        <w:pStyle w:val="ListParagraph"/>
-        <w:numPr>
-          <w:ilvl w:val="0"/>
-          <w:numId w:val="2"/>
-        </w:numPr>
-      </w:pPr>
-      <w:r>
-        <w:t xml:space="preserve">Unrelated ADC values, </w:t>
-      </w:r>
-      <w:r>
-        <w:t>3x3x2 arra</w:t>
-      </w:r>
-      <w:r>
-        <w:t>y (includes hit!) (</w:t>
-      </w:r>
-      <w:proofErr w:type="gramStart"/>
-      <w:r>
-        <w:t>last</w:t>
-      </w:r>
-      <w:proofErr w:type="gramEnd"/>
-      <w:r>
-        <w:t xml:space="preserve"> dim is n- or p</w:t>
-      </w:r>
-      <w:r>
-        <w:t>-side)</w:t>
-      </w:r>
-    </w:p>
-    <w:p>
-      <w:pPr>
-        <w:pStyle w:val="ListParagraph"/>
-        <w:numPr>
-          <w:ilvl w:val="0"/>
-          <w:numId w:val="2"/>
-        </w:numPr>
-      </w:pPr>
-      <w:r>
-        <w:t>Unrelated positions, 3x3x2</w:t>
-      </w:r>
-    </w:p>
-    <w:p>
-      <w:pPr>
-        <w:pStyle w:val="ListParagraph"/>
-        <w:numPr>
-          <w:ilvl w:val="0"/>
-          <w:numId w:val="2"/>
-        </w:numPr>
-      </w:pPr>
-      <w:r>
-        <w:t>Unrelated common mode values [n-side, p</w:t>
-      </w:r>
-      <w:r>
-        <w:t>-side]</w:t>
-      </w:r>
-    </w:p>
-    <w:p>
-      <w:pPr>
-        <w:pStyle w:val="ListParagraph"/>
-        <w:numPr>
-          <w:ilvl w:val="0"/>
-          <w:numId w:val="2"/>
-        </w:numPr>
-      </w:pPr>
-      <w:r>
-        <w:t>Channel mask in pixel map form.  (</w:t>
-      </w:r>
-      <w:proofErr w:type="gramStart"/>
-      <w:r>
-        <w:t>one</w:t>
-      </w:r>
-      <w:proofErr w:type="gramEnd"/>
-      <w:r>
-        <w:t xml:space="preserve"> bit or integer per pixel)</w:t>
-      </w:r>
-    </w:p>
-    <w:p>
-      <w:pPr>
-        <w:pStyle w:val="ListParagraph"/>
-        <w:numPr>
-          <w:ilvl w:val="0"/>
-          <w:numId w:val="2"/>
-        </w:numPr>
-      </w:pPr>
-      <w:r>
-        <w:t>Maybe HV?  Maybe temperatures?</w:t>
-      </w:r>
     </w:p>
     <w:p/>
     <w:p>

</xml_diff>